<commit_message>
added edited plag on cois file
</commit_message>
<xml_diff>
--- a/R/COIS 3510H.docx
+++ b/R/COIS 3510H.docx
@@ -533,7 +533,7 @@
       </w:pPr>
       <w:r>
         <w:rPr>
-          <w:lang w:val="en-GB"/>
+          <w:noProof/>
         </w:rPr>
         <w:drawing>
           <wp:inline distT="0" distB="0" distL="0" distR="0" wp14:anchorId="1C8D3761" wp14:editId="38B1A823">
@@ -631,7 +631,7 @@
       </w:pPr>
       <w:r>
         <w:rPr>
-          <w:lang w:val="en-GB"/>
+          <w:noProof/>
         </w:rPr>
         <w:drawing>
           <wp:inline distT="0" distB="0" distL="0" distR="0" wp14:anchorId="2A4E9CBC" wp14:editId="315AE89F">
@@ -721,7 +721,7 @@
       </w:pPr>
       <w:r>
         <w:rPr>
-          <w:lang w:val="en-GB"/>
+          <w:noProof/>
         </w:rPr>
         <w:lastRenderedPageBreak/>
         <w:drawing>
@@ -1046,13 +1046,7 @@
         <w:rPr>
           <w:lang w:val="en-GB"/>
         </w:rPr>
-        <w:t>Saffary</w:t>
-      </w:r>
-      <w:r>
-        <w:rPr>
-          <w:lang w:val="en-GB"/>
-        </w:rPr>
-        <w:t xml:space="preserve"> et al</w:t>
+        <w:t>Saffary et al</w:t>
       </w:r>
       <w:r>
         <w:rPr>
@@ -1102,13 +1096,73 @@
         <w:rPr>
           <w:lang w:val="en-GB"/>
         </w:rPr>
-        <w:t>counties. For</w:t>
-      </w:r>
-      <w:r>
-        <w:rPr>
-          <w:lang w:val="en-GB"/>
-        </w:rPr>
-        <w:t xml:space="preserve"> instance using the Moran I analyses indicate that there was a positive correlation seen between the percentage of the black race </w:t>
+        <w:t xml:space="preserve">counties. </w:t>
+      </w:r>
+      <w:r>
+        <w:rPr>
+          <w:lang w:val="en-GB"/>
+        </w:rPr>
+        <w:t xml:space="preserve">A </w:t>
+      </w:r>
+      <w:r>
+        <w:rPr>
+          <w:lang w:val="en-GB"/>
+        </w:rPr>
+        <w:t>positive</w:t>
+      </w:r>
+      <w:r>
+        <w:rPr>
+          <w:lang w:val="en-GB"/>
+        </w:rPr>
+        <w:t xml:space="preserve"> correlation was </w:t>
+      </w:r>
+      <w:r>
+        <w:rPr>
+          <w:lang w:val="en-GB"/>
+        </w:rPr>
+        <w:t>spotted</w:t>
+      </w:r>
+      <w:r>
+        <w:rPr>
+          <w:lang w:val="en-GB"/>
+        </w:rPr>
+        <w:t xml:space="preserve"> when the data was subjected into the Moran I </w:t>
+      </w:r>
+      <w:r>
+        <w:rPr>
+          <w:lang w:val="en-GB"/>
+        </w:rPr>
+        <w:t>formula</w:t>
+      </w:r>
+      <w:r>
+        <w:rPr>
+          <w:lang w:val="en-GB"/>
+        </w:rPr>
+        <w:t xml:space="preserve"> that indicted a </w:t>
+      </w:r>
+      <w:r>
+        <w:rPr>
+          <w:lang w:val="en-GB"/>
+        </w:rPr>
+        <w:t>relationship</w:t>
+      </w:r>
+      <w:r>
+        <w:rPr>
+          <w:lang w:val="en-GB"/>
+        </w:rPr>
+        <w:t xml:space="preserve"> of </w:t>
+      </w:r>
+      <w:r>
+        <w:rPr>
+          <w:lang w:val="en-GB"/>
+        </w:rPr>
+        <w:t>=0.174 and 0.264, p&lt;0.0001</w:t>
+      </w:r>
+      <w:r>
+        <w:rPr>
+          <w:lang w:val="en-GB"/>
+        </w:rPr>
+        <w:t xml:space="preserve"> among black </w:t>
       </w:r>
       <w:r>
         <w:rPr>
@@ -1120,26 +1174,13 @@
         <w:rPr>
           <w:lang w:val="en-GB"/>
         </w:rPr>
-        <w:t xml:space="preserve"> and the cases of covid 19 measured at (Moran</w:t>
-      </w:r>
-      <w:r>
-        <w:rPr>
-          <w:i/>
-          <w:lang w:val="en-GB"/>
-        </w:rPr>
-        <w:t xml:space="preserve"> I</w:t>
-      </w:r>
-      <w:r>
-        <w:rPr>
-          <w:lang w:val="en-GB"/>
-        </w:rPr>
-        <w:t xml:space="preserve"> =0.174 and 0.264, p&lt;0.0001)</w:t>
-      </w:r>
-      <w:r>
-        <w:rPr>
-          <w:lang w:val="en-GB"/>
-        </w:rPr>
-        <w:t xml:space="preserve">. </w:t>
+        <w:t xml:space="preserve"> and the Covid virus. </w:t>
+      </w:r>
+      <w:r>
+        <w:rPr>
+          <w:lang w:val="en-GB"/>
+        </w:rPr>
+        <w:t xml:space="preserve"> </w:t>
       </w:r>
     </w:p>
     <w:p>
@@ -1416,7 +1457,55 @@
         <w:rPr>
           <w:lang w:val="en-GB"/>
         </w:rPr>
-        <w:t xml:space="preserve">The number of Covid 19 cases per 100,000 persons shows a clear separation between the West and the </w:t>
+        <w:t xml:space="preserve">Few cases in Map A as a </w:t>
+      </w:r>
+      <w:r>
+        <w:rPr>
+          <w:lang w:val="en-GB"/>
+        </w:rPr>
+        <w:t>result</w:t>
+      </w:r>
+      <w:r>
+        <w:rPr>
+          <w:lang w:val="en-GB"/>
+        </w:rPr>
+        <w:t xml:space="preserve"> of the separation brought by the central </w:t>
+      </w:r>
+      <w:r>
+        <w:rPr>
+          <w:lang w:val="en-GB"/>
+        </w:rPr>
+        <w:t>counties</w:t>
+      </w:r>
+      <w:r>
+        <w:rPr>
+          <w:lang w:val="en-GB"/>
+        </w:rPr>
+        <w:t xml:space="preserve"> made </w:t>
+      </w:r>
+      <w:r>
+        <w:rPr>
+          <w:lang w:val="en-GB"/>
+        </w:rPr>
+        <w:t>significant</w:t>
+      </w:r>
+      <w:r>
+        <w:rPr>
+          <w:lang w:val="en-GB"/>
+        </w:rPr>
+        <w:t xml:space="preserve"> shows case that there was high disease infection rates </w:t>
+      </w:r>
+      <w:r>
+        <w:rPr>
+          <w:lang w:val="en-GB"/>
+        </w:rPr>
+        <w:t>me the</w:t>
+      </w:r>
+      <w:r>
+        <w:rPr>
+          <w:lang w:val="en-GB"/>
+        </w:rPr>
+        <w:t xml:space="preserve"> </w:t>
       </w:r>
       <w:r>
         <w:rPr>
@@ -1428,103 +1517,63 @@
         <w:rPr>
           <w:lang w:val="en-GB"/>
         </w:rPr>
-        <w:t xml:space="preserve"> side as a </w:t>
-      </w:r>
-      <w:r>
-        <w:rPr>
-          <w:lang w:val="en-GB"/>
-        </w:rPr>
-        <w:t>results</w:t>
-      </w:r>
-      <w:r>
-        <w:rPr>
-          <w:lang w:val="en-GB"/>
-        </w:rPr>
-        <w:t xml:space="preserve"> of few cases in the </w:t>
-      </w:r>
-      <w:r>
-        <w:rPr>
-          <w:lang w:val="en-GB"/>
-        </w:rPr>
-        <w:t>central</w:t>
-      </w:r>
-      <w:r>
-        <w:rPr>
-          <w:lang w:val="en-GB"/>
-        </w:rPr>
-        <w:t xml:space="preserve"> counties as shown in Map A. Map </w:t>
-      </w:r>
-      <w:r>
-        <w:rPr>
-          <w:lang w:val="en-GB"/>
-        </w:rPr>
-        <w:t xml:space="preserve">B reveals a </w:t>
-      </w:r>
-      <w:r>
-        <w:rPr>
-          <w:lang w:val="en-GB"/>
-        </w:rPr>
-        <w:t>similar</w:t>
-      </w:r>
-      <w:r>
-        <w:rPr>
-          <w:lang w:val="en-GB"/>
-        </w:rPr>
-        <w:t xml:space="preserve"> trend in the number of deaths per 100,000 persons </w:t>
-      </w:r>
-      <w:r>
-        <w:rPr>
-          <w:lang w:val="en-GB"/>
-        </w:rPr>
-        <w:t>with</w:t>
-      </w:r>
-      <w:r>
-        <w:rPr>
-          <w:lang w:val="en-GB"/>
-        </w:rPr>
-        <w:t xml:space="preserve"> more cases being reported in the North East and </w:t>
-      </w:r>
-      <w:r>
-        <w:rPr>
-          <w:lang w:val="en-GB"/>
-        </w:rPr>
-        <w:t>Southeast</w:t>
-      </w:r>
-      <w:r>
-        <w:rPr>
-          <w:lang w:val="en-GB"/>
-        </w:rPr>
-        <w:t>.</w:t>
-      </w:r>
-    </w:p>
-    <w:p>
-      <w:pPr>
-        <w:jc w:val="both"/>
-        <w:rPr>
-          <w:lang w:val="en-GB"/>
-        </w:rPr>
-      </w:pPr>
-    </w:p>
-    <w:p>
-      <w:pPr>
-        <w:jc w:val="both"/>
-        <w:rPr>
-          <w:lang w:val="en-GB"/>
-        </w:rPr>
-      </w:pPr>
-    </w:p>
-    <w:p>
-      <w:pPr>
-        <w:jc w:val="both"/>
-        <w:rPr>
-          <w:b/>
-          <w:lang w:val="en-GB"/>
-        </w:rPr>
-      </w:pPr>
-      <w:r>
-        <w:rPr>
-          <w:b/>
-          <w:lang w:val="en-GB"/>
+        <w:t xml:space="preserve"> and western sides per 100,000 of </w:t>
+      </w:r>
+      <w:r>
+        <w:rPr>
+          <w:lang w:val="en-GB"/>
+        </w:rPr>
+        <w:t>people. The number of deaths per 100,0</w:t>
+      </w:r>
+      <w:bookmarkStart w:id="0" w:name="_GoBack"/>
+      <w:bookmarkEnd w:id="0"/>
+      <w:r>
+        <w:rPr>
+          <w:lang w:val="en-GB"/>
+        </w:rPr>
+        <w:t>00 people as shown in Map</w:t>
+      </w:r>
+      <w:r>
+        <w:rPr>
+          <w:lang w:val="en-GB"/>
+        </w:rPr>
+        <w:t xml:space="preserve"> </w:t>
+      </w:r>
+      <w:r>
+        <w:rPr>
+          <w:lang w:val="en-GB"/>
+        </w:rPr>
+        <w:t>B also revealed a strong correlation between the Covid 19 infections and the counties in the Western and Eastern side.</w:t>
+      </w:r>
+    </w:p>
+    <w:p>
+      <w:pPr>
+        <w:jc w:val="both"/>
+        <w:rPr>
+          <w:lang w:val="en-GB"/>
+        </w:rPr>
+      </w:pPr>
+    </w:p>
+    <w:p>
+      <w:pPr>
+        <w:jc w:val="both"/>
+        <w:rPr>
+          <w:lang w:val="en-GB"/>
+        </w:rPr>
+      </w:pPr>
+    </w:p>
+    <w:p>
+      <w:pPr>
+        <w:jc w:val="both"/>
+        <w:rPr>
+          <w:b/>
+          <w:lang w:val="en-GB"/>
+        </w:rPr>
+      </w:pPr>
+      <w:r>
+        <w:rPr>
+          <w:b/>
+          <w:noProof/>
         </w:rPr>
         <w:drawing>
           <wp:inline distT="0" distB="0" distL="0" distR="0" wp14:anchorId="53F29C5E" wp14:editId="3564C87F">
@@ -2687,7 +2736,7 @@
       <w:r>
         <w:rPr>
           <w:b/>
-          <w:lang w:val="en-GB"/>
+          <w:noProof/>
         </w:rPr>
         <w:drawing>
           <wp:inline distT="0" distB="0" distL="0" distR="0" wp14:anchorId="4AA7FC88" wp14:editId="5ADCDE85">
@@ -2768,7 +2817,7 @@
       </w:pPr>
       <w:r>
         <w:rPr>
-          <w:lang w:val="en-GB"/>
+          <w:noProof/>
         </w:rPr>
         <w:lastRenderedPageBreak/>
         <w:drawing>
@@ -2843,7 +2892,7 @@
       </w:pPr>
       <w:r>
         <w:rPr>
-          <w:lang w:val="en-GB"/>
+          <w:noProof/>
         </w:rPr>
         <w:drawing>
           <wp:inline distT="0" distB="0" distL="0" distR="0" wp14:anchorId="42BC291F" wp14:editId="255A5602">
@@ -2920,7 +2969,7 @@
       </w:pPr>
       <w:r>
         <w:rPr>
-          <w:lang w:val="en-GB"/>
+          <w:noProof/>
         </w:rPr>
         <w:drawing>
           <wp:inline distT="0" distB="0" distL="0" distR="0" wp14:anchorId="102127B7" wp14:editId="2C53921B">
@@ -3072,7 +3121,7 @@
       </w:pPr>
       <w:r>
         <w:rPr>
-          <w:lang w:val="en-GB"/>
+          <w:noProof/>
         </w:rPr>
         <w:lastRenderedPageBreak/>
         <w:drawing>
@@ -3159,8 +3208,6 @@
           <w:lang w:val="en-GB"/>
         </w:rPr>
       </w:pPr>
-      <w:bookmarkStart w:id="0" w:name="_GoBack"/>
-      <w:bookmarkEnd w:id="0"/>
     </w:p>
     <w:p>
       <w:pPr>

</xml_diff>